<commit_message>
Polishing SPI temperature.  Verified CJ and TC for negative values work.
</commit_message>
<xml_diff>
--- a/TechnicalDataPackage/Arduinos/Nano/NanoNotes.docx
+++ b/TechnicalDataPackage/Arduinos/Nano/NanoNotes.docx
@@ -1,6 +1,6 @@
 
 <file path=word/document.xml><?xml version="1.0" encoding="utf-8"?>
-<w:document xmlns:wpc="http://schemas.microsoft.com/office/word/2010/wordprocessingCanvas" xmlns:mc="http://schemas.openxmlformats.org/markup-compatibility/2006" xmlns:o="urn:schemas-microsoft-com:office:office" xmlns:r="http://schemas.openxmlformats.org/officeDocument/2006/relationships" xmlns:m="http://schemas.openxmlformats.org/officeDocument/2006/math" xmlns:v="urn:schemas-microsoft-com:vml" xmlns:wp14="http://schemas.microsoft.com/office/word/2010/wordprocessingDrawing" xmlns:wp="http://schemas.openxmlformats.org/drawingml/2006/wordprocessingDrawing" xmlns:w10="urn:schemas-microsoft-com:office:word" xmlns:w="http://schemas.openxmlformats.org/wordprocessingml/2006/main" xmlns:w14="http://schemas.microsoft.com/office/word/2010/wordml" xmlns:w15="http://schemas.microsoft.com/office/word/2012/wordml" xmlns:wpg="http://schemas.microsoft.com/office/word/2010/wordprocessingGroup" xmlns:wpi="http://schemas.microsoft.com/office/word/2010/wordprocessingInk" xmlns:wne="http://schemas.microsoft.com/office/word/2006/wordml" xmlns:wps="http://schemas.microsoft.com/office/word/2010/wordprocessingShape" mc:Ignorable="w14 w15 wp14">
+<w:document xmlns:wpc="http://schemas.microsoft.com/office/word/2010/wordprocessingCanvas" xmlns:cx="http://schemas.microsoft.com/office/drawing/2014/chartex" xmlns:cx1="http://schemas.microsoft.com/office/drawing/2015/9/8/chartex" xmlns:cx2="http://schemas.microsoft.com/office/drawing/2015/10/21/chartex" xmlns:cx3="http://schemas.microsoft.com/office/drawing/2016/5/9/chartex" xmlns:cx4="http://schemas.microsoft.com/office/drawing/2016/5/10/chartex" xmlns:cx5="http://schemas.microsoft.com/office/drawing/2016/5/11/chartex" xmlns:cx6="http://schemas.microsoft.com/office/drawing/2016/5/12/chartex" xmlns:cx7="http://schemas.microsoft.com/office/drawing/2016/5/13/chartex" xmlns:cx8="http://schemas.microsoft.com/office/drawing/2016/5/14/chartex" xmlns:mc="http://schemas.openxmlformats.org/markup-compatibility/2006" xmlns:aink="http://schemas.microsoft.com/office/drawing/2016/ink" xmlns:am3d="http://schemas.microsoft.com/office/drawing/2017/model3d" xmlns:o="urn:schemas-microsoft-com:office:office" xmlns:oel="http://schemas.microsoft.com/office/2019/extlst" xmlns:r="http://schemas.openxmlformats.org/officeDocument/2006/relationships" xmlns:m="http://schemas.openxmlformats.org/officeDocument/2006/math" xmlns:v="urn:schemas-microsoft-com:vml" xmlns:wp14="http://schemas.microsoft.com/office/word/2010/wordprocessingDrawing" xmlns:wp="http://schemas.openxmlformats.org/drawingml/2006/wordprocessingDrawing" xmlns:w10="urn:schemas-microsoft-com:office:word" xmlns:w="http://schemas.openxmlformats.org/wordprocessingml/2006/main" xmlns:w14="http://schemas.microsoft.com/office/word/2010/wordml" xmlns:w15="http://schemas.microsoft.com/office/word/2012/wordml" xmlns:w16cex="http://schemas.microsoft.com/office/word/2018/wordml/cex" xmlns:w16cid="http://schemas.microsoft.com/office/word/2016/wordml/cid" xmlns:w16="http://schemas.microsoft.com/office/word/2018/wordml" xmlns:w16du="http://schemas.microsoft.com/office/word/2023/wordml/word16du" xmlns:w16sdtdh="http://schemas.microsoft.com/office/word/2020/wordml/sdtdatahash" xmlns:w16se="http://schemas.microsoft.com/office/word/2015/wordml/symex" xmlns:wpg="http://schemas.microsoft.com/office/word/2010/wordprocessingGroup" xmlns:wpi="http://schemas.microsoft.com/office/word/2010/wordprocessingInk" xmlns:wne="http://schemas.microsoft.com/office/word/2006/wordml" xmlns:wps="http://schemas.microsoft.com/office/word/2010/wordprocessingShape" mc:Ignorable="w14 w15 w16se w16cid w16 w16cex w16sdtdh w16du wp14">
   <w:body>
     <w:p>
       <w:pPr>
@@ -11,9 +11,44 @@
         </w:numPr>
       </w:pPr>
       <w:r>
+        <w:t xml:space="preserve">Good guide on pins, etc. - </w:t>
+      </w:r>
+      <w:hyperlink r:id="rId5" w:history="1">
+        <w:r>
+          <w:rPr>
+            <w:rStyle w:val="Hyperlink"/>
+          </w:rPr>
+          <w:t>https://www.</w:t>
+        </w:r>
+        <w:r>
+          <w:rPr>
+            <w:rStyle w:val="Hyperlink"/>
+          </w:rPr>
+          <w:t>m</w:t>
+        </w:r>
+        <w:r>
+          <w:rPr>
+            <w:rStyle w:val="Hyperlink"/>
+          </w:rPr>
+          <w:t>akerguides.com/arduino-nano/</w:t>
+        </w:r>
+      </w:hyperlink>
+      <w:r>
+        <w:t xml:space="preserve"> </w:t>
+      </w:r>
+    </w:p>
+    <w:p>
+      <w:pPr>
+        <w:pStyle w:val="ListParagraph"/>
+        <w:numPr>
+          <w:ilvl w:val="0"/>
+          <w:numId w:val="1"/>
+        </w:numPr>
+      </w:pPr>
+      <w:r>
         <w:t xml:space="preserve">Pins A6 and A7 are read only due to how the chip muxes the 2 pins through ADC (see </w:t>
       </w:r>
-      <w:hyperlink r:id="rId5" w:history="1">
+      <w:hyperlink r:id="rId6" w:history="1">
         <w:r>
           <w:rPr>
             <w:rStyle w:val="Hyperlink"/>
@@ -40,7 +75,51 @@
         </w:numPr>
       </w:pPr>
       <w:r>
-        <w:t>If you try to make pin A7 an output, when you try to write HIGH to this pin it does not send current to pin A7, instead it actually sends current to D8 and D10.</w:t>
+        <w:t>Pin 20 (A6) appears to have no output</w:t>
+      </w:r>
+    </w:p>
+    <w:p>
+      <w:pPr>
+        <w:pStyle w:val="ListParagraph"/>
+        <w:numPr>
+          <w:ilvl w:val="0"/>
+          <w:numId w:val="1"/>
+        </w:numPr>
+      </w:pPr>
+      <w:r>
+        <w:t xml:space="preserve">If you try to make pin A7 </w:t>
+      </w:r>
+      <w:r>
+        <w:t xml:space="preserve">(21) </w:t>
+      </w:r>
+      <w:r>
+        <w:t>an output, when you try to write HIGH to this pin it does not send current to pin A7</w:t>
+      </w:r>
+      <w:r>
+        <w:t xml:space="preserve"> (21)</w:t>
+      </w:r>
+      <w:r>
+        <w:t xml:space="preserve">, instead it </w:t>
+      </w:r>
+      <w:proofErr w:type="gramStart"/>
+      <w:r>
+        <w:t>actually sends</w:t>
+      </w:r>
+      <w:proofErr w:type="gramEnd"/>
+      <w:r>
+        <w:t xml:space="preserve"> current to D8 </w:t>
+      </w:r>
+      <w:r>
+        <w:t xml:space="preserve">(8) </w:t>
+      </w:r>
+      <w:r>
+        <w:t>and D10</w:t>
+      </w:r>
+      <w:r>
+        <w:t xml:space="preserve"> (10)</w:t>
+      </w:r>
+      <w:r>
+        <w:t>.</w:t>
       </w:r>
     </w:p>
     <w:p/>
@@ -50,7 +129,7 @@
           <w:noProof/>
         </w:rPr>
         <w:drawing>
-          <wp:inline distT="0" distB="0" distL="0" distR="0">
+          <wp:inline distT="0" distB="0" distL="0" distR="0" wp14:anchorId="192524AA" wp14:editId="40FC43C8">
             <wp:extent cx="5943600" cy="2906520"/>
             <wp:effectExtent l="0" t="0" r="0" b="8255"/>
             <wp:docPr id="1" name="Picture 1" descr="https://aws1.discourse-cdn.com/arduino/original/4X/a/d/2/ad22c61b1aafb4dbe0ced6cff51dbafca960e85a.jpeg"/>
@@ -67,7 +146,7 @@
                     </pic:cNvPicPr>
                   </pic:nvPicPr>
                   <pic:blipFill>
-                    <a:blip r:embed="rId6">
+                    <a:blip r:embed="rId7">
                       <a:extLst>
                         <a:ext uri="{28A0092B-C50C-407E-A947-70E740481C1C}">
                           <a14:useLocalDpi xmlns:a14="http://schemas.microsoft.com/office/drawing/2010/main" val="0"/>
@@ -105,7 +184,7 @@
       </w:pPr>
       <w:r>
         <w:lastRenderedPageBreak/>
-        <w:pict>
+        <w:pict w14:anchorId="28C12813">
           <v:shapetype id="_x0000_t75" coordsize="21600,21600" o:spt="75" o:preferrelative="t" path="m@4@5l@4@11@9@11@9@5xe" filled="f" stroked="f">
             <v:stroke joinstyle="miter"/>
             <v:formulas>
@@ -125,8 +204,8 @@
             <v:path o:extrusionok="f" gradientshapeok="t" o:connecttype="rect"/>
             <o:lock v:ext="edit" aspectratio="t"/>
           </v:shapetype>
-          <v:shape id="_x0000_i1025" type="#_x0000_t75" style="width:467.3pt;height:342.35pt">
-            <v:imagedata r:id="rId7" o:title="Capture"/>
+          <v:shape id="_x0000_i1025" type="#_x0000_t75" style="width:467.25pt;height:342.75pt">
+            <v:imagedata r:id="rId8" o:title="Capture"/>
           </v:shape>
         </w:pict>
       </w:r>
@@ -157,77 +236,14 @@
         <w:keepNext/>
       </w:pPr>
       <w:r>
+        <w:rPr>
+          <w:noProof/>
+        </w:rPr>
         <w:drawing>
-          <wp:inline distT="0" distB="0" distL="0" distR="0" wp14:anchorId="1FDB8D6F" wp14:editId="1EE6E4CC">
+          <wp:inline distT="0" distB="0" distL="0" distR="0" wp14:anchorId="152B2145" wp14:editId="32A808AB">
             <wp:extent cx="5943600" cy="2627630"/>
             <wp:effectExtent l="0" t="0" r="0" b="1270"/>
             <wp:docPr id="2" name="Picture 2"/>
-            <wp:cNvGraphicFramePr>
-              <a:graphicFrameLocks xmlns:a="http://schemas.openxmlformats.org/drawingml/2006/main" noChangeAspect="1"/>
-            </wp:cNvGraphicFramePr>
-            <a:graphic xmlns:a="http://schemas.openxmlformats.org/drawingml/2006/main">
-              <a:graphicData uri="http://schemas.openxmlformats.org/drawingml/2006/picture">
-                <pic:pic xmlns:pic="http://schemas.openxmlformats.org/drawingml/2006/picture">
-                  <pic:nvPicPr>
-                    <pic:cNvPr id="1" name=""/>
-                    <pic:cNvPicPr/>
-                  </pic:nvPicPr>
-                  <pic:blipFill>
-                    <a:blip r:embed="rId8"/>
-                    <a:stretch>
-                      <a:fillRect/>
-                    </a:stretch>
-                  </pic:blipFill>
-                  <pic:spPr>
-                    <a:xfrm>
-                      <a:off x="0" y="0"/>
-                      <a:ext cx="5943600" cy="2627630"/>
-                    </a:xfrm>
-                    <a:prstGeom prst="rect">
-                      <a:avLst/>
-                    </a:prstGeom>
-                  </pic:spPr>
-                </pic:pic>
-              </a:graphicData>
-            </a:graphic>
-          </wp:inline>
-        </w:drawing>
-      </w:r>
-    </w:p>
-    <w:p>
-      <w:pPr>
-        <w:pStyle w:val="Caption"/>
-        <w:jc w:val="center"/>
-      </w:pPr>
-      <w:r>
-        <w:t xml:space="preserve">Figure </w:t>
-      </w:r>
-      <w:fldSimple w:instr=" SEQ Figure \* ARABIC ">
-        <w:r>
-          <w:rPr>
-            <w:noProof/>
-          </w:rPr>
-          <w:t>2</w:t>
-        </w:r>
-      </w:fldSimple>
-      <w:r>
-        <w:t>:  Selecting Board.</w:t>
-      </w:r>
-      <w:bookmarkStart w:id="0" w:name="_GoBack"/>
-      <w:bookmarkEnd w:id="0"/>
-    </w:p>
-    <w:p/>
-    <w:p>
-      <w:pPr>
-        <w:keepNext/>
-      </w:pPr>
-      <w:r>
-        <w:lastRenderedPageBreak/>
-        <w:drawing>
-          <wp:inline distT="0" distB="0" distL="0" distR="0" wp14:anchorId="3DB29C28" wp14:editId="4E90F47B">
-            <wp:extent cx="5943600" cy="3552825"/>
-            <wp:effectExtent l="0" t="0" r="0" b="9525"/>
-            <wp:docPr id="3" name="Picture 3"/>
             <wp:cNvGraphicFramePr>
               <a:graphicFrameLocks xmlns:a="http://schemas.openxmlformats.org/drawingml/2006/main" noChangeAspect="1"/>
             </wp:cNvGraphicFramePr>
@@ -247,6 +263,73 @@
                   <pic:spPr>
                     <a:xfrm>
                       <a:off x="0" y="0"/>
+                      <a:ext cx="5943600" cy="2627630"/>
+                    </a:xfrm>
+                    <a:prstGeom prst="rect">
+                      <a:avLst/>
+                    </a:prstGeom>
+                  </pic:spPr>
+                </pic:pic>
+              </a:graphicData>
+            </a:graphic>
+          </wp:inline>
+        </w:drawing>
+      </w:r>
+    </w:p>
+    <w:p>
+      <w:pPr>
+        <w:pStyle w:val="Caption"/>
+        <w:jc w:val="center"/>
+      </w:pPr>
+      <w:r>
+        <w:t xml:space="preserve">Figure </w:t>
+      </w:r>
+      <w:fldSimple w:instr=" SEQ Figure \* ARABIC ">
+        <w:r>
+          <w:rPr>
+            <w:noProof/>
+          </w:rPr>
+          <w:t>2</w:t>
+        </w:r>
+      </w:fldSimple>
+      <w:r>
+        <w:t>:  Selecting Board.</w:t>
+      </w:r>
+    </w:p>
+    <w:p/>
+    <w:p>
+      <w:pPr>
+        <w:keepNext/>
+      </w:pPr>
+      <w:r>
+        <w:rPr>
+          <w:noProof/>
+        </w:rPr>
+        <w:lastRenderedPageBreak/>
+        <w:drawing>
+          <wp:inline distT="0" distB="0" distL="0" distR="0" wp14:anchorId="73614F3A" wp14:editId="77294C5E">
+            <wp:extent cx="5943600" cy="3552825"/>
+            <wp:effectExtent l="0" t="0" r="0" b="9525"/>
+            <wp:docPr id="3" name="Picture 3"/>
+            <wp:cNvGraphicFramePr>
+              <a:graphicFrameLocks xmlns:a="http://schemas.openxmlformats.org/drawingml/2006/main" noChangeAspect="1"/>
+            </wp:cNvGraphicFramePr>
+            <a:graphic xmlns:a="http://schemas.openxmlformats.org/drawingml/2006/main">
+              <a:graphicData uri="http://schemas.openxmlformats.org/drawingml/2006/picture">
+                <pic:pic xmlns:pic="http://schemas.openxmlformats.org/drawingml/2006/picture">
+                  <pic:nvPicPr>
+                    <pic:cNvPr id="1" name=""/>
+                    <pic:cNvPicPr/>
+                  </pic:nvPicPr>
+                  <pic:blipFill>
+                    <a:blip r:embed="rId10"/>
+                    <a:stretch>
+                      <a:fillRect/>
+                    </a:stretch>
+                  </pic:blipFill>
+                  <pic:spPr>
+                    <a:xfrm>
+                      <a:off x="0" y="0"/>
                       <a:ext cx="5943600" cy="3552825"/>
                     </a:xfrm>
                     <a:prstGeom prst="rect">
@@ -291,11 +374,11 @@
 </file>
 
 <file path=word/numbering.xml><?xml version="1.0" encoding="utf-8"?>
-<w:numbering xmlns:wpc="http://schemas.microsoft.com/office/word/2010/wordprocessingCanvas" xmlns:mc="http://schemas.openxmlformats.org/markup-compatibility/2006" xmlns:o="urn:schemas-microsoft-com:office:office" xmlns:r="http://schemas.openxmlformats.org/officeDocument/2006/relationships" xmlns:m="http://schemas.openxmlformats.org/officeDocument/2006/math" xmlns:v="urn:schemas-microsoft-com:vml" xmlns:wp14="http://schemas.microsoft.com/office/word/2010/wordprocessingDrawing" xmlns:wp="http://schemas.openxmlformats.org/drawingml/2006/wordprocessingDrawing" xmlns:w10="urn:schemas-microsoft-com:office:word" xmlns:w="http://schemas.openxmlformats.org/wordprocessingml/2006/main" xmlns:w14="http://schemas.microsoft.com/office/word/2010/wordml" xmlns:w15="http://schemas.microsoft.com/office/word/2012/wordml" xmlns:wpg="http://schemas.microsoft.com/office/word/2010/wordprocessingGroup" xmlns:wpi="http://schemas.microsoft.com/office/word/2010/wordprocessingInk" xmlns:wne="http://schemas.microsoft.com/office/word/2006/wordml" xmlns:wps="http://schemas.microsoft.com/office/word/2010/wordprocessingShape" mc:Ignorable="w14 w15 wp14">
+<w:numbering xmlns:wpc="http://schemas.microsoft.com/office/word/2010/wordprocessingCanvas" xmlns:cx="http://schemas.microsoft.com/office/drawing/2014/chartex" xmlns:cx1="http://schemas.microsoft.com/office/drawing/2015/9/8/chartex" xmlns:cx2="http://schemas.microsoft.com/office/drawing/2015/10/21/chartex" xmlns:cx3="http://schemas.microsoft.com/office/drawing/2016/5/9/chartex" xmlns:cx4="http://schemas.microsoft.com/office/drawing/2016/5/10/chartex" xmlns:cx5="http://schemas.microsoft.com/office/drawing/2016/5/11/chartex" xmlns:cx6="http://schemas.microsoft.com/office/drawing/2016/5/12/chartex" xmlns:cx7="http://schemas.microsoft.com/office/drawing/2016/5/13/chartex" xmlns:cx8="http://schemas.microsoft.com/office/drawing/2016/5/14/chartex" xmlns:mc="http://schemas.openxmlformats.org/markup-compatibility/2006" xmlns:aink="http://schemas.microsoft.com/office/drawing/2016/ink" xmlns:am3d="http://schemas.microsoft.com/office/drawing/2017/model3d" xmlns:o="urn:schemas-microsoft-com:office:office" xmlns:oel="http://schemas.microsoft.com/office/2019/extlst" xmlns:r="http://schemas.openxmlformats.org/officeDocument/2006/relationships" xmlns:m="http://schemas.openxmlformats.org/officeDocument/2006/math" xmlns:v="urn:schemas-microsoft-com:vml" xmlns:wp14="http://schemas.microsoft.com/office/word/2010/wordprocessingDrawing" xmlns:wp="http://schemas.openxmlformats.org/drawingml/2006/wordprocessingDrawing" xmlns:w10="urn:schemas-microsoft-com:office:word" xmlns:w="http://schemas.openxmlformats.org/wordprocessingml/2006/main" xmlns:w14="http://schemas.microsoft.com/office/word/2010/wordml" xmlns:w15="http://schemas.microsoft.com/office/word/2012/wordml" xmlns:w16cex="http://schemas.microsoft.com/office/word/2018/wordml/cex" xmlns:w16cid="http://schemas.microsoft.com/office/word/2016/wordml/cid" xmlns:w16="http://schemas.microsoft.com/office/word/2018/wordml" xmlns:w16du="http://schemas.microsoft.com/office/word/2023/wordml/word16du" xmlns:w16sdtdh="http://schemas.microsoft.com/office/word/2020/wordml/sdtdatahash" xmlns:w16se="http://schemas.microsoft.com/office/word/2015/wordml/symex" xmlns:wpg="http://schemas.microsoft.com/office/word/2010/wordprocessingGroup" xmlns:wpi="http://schemas.microsoft.com/office/word/2010/wordprocessingInk" xmlns:wne="http://schemas.microsoft.com/office/word/2006/wordml" xmlns:wps="http://schemas.microsoft.com/office/word/2010/wordprocessingShape" mc:Ignorable="w14 w15 w16se w16cid w16 w16cex w16sdtdh w16du wp14">
   <w:abstractNum w:abstractNumId="0" w15:restartNumberingAfterBreak="0">
     <w:nsid w:val="48220F9D"/>
     <w:multiLevelType w:val="hybridMultilevel"/>
-    <w:tmpl w:val="7A7A3C0C"/>
+    <w:tmpl w:val="BB2C15EC"/>
     <w:lvl w:ilvl="0" w:tplc="04090001">
       <w:start w:val="1"/>
       <w:numFmt w:val="bullet"/>
@@ -405,14 +488,14 @@
       </w:rPr>
     </w:lvl>
   </w:abstractNum>
-  <w:num w:numId="1">
+  <w:num w:numId="1" w16cid:durableId="834078915">
     <w:abstractNumId w:val="0"/>
   </w:num>
 </w:numbering>
 </file>
 
 <file path=word/styles.xml><?xml version="1.0" encoding="utf-8"?>
-<w:styles xmlns:mc="http://schemas.openxmlformats.org/markup-compatibility/2006" xmlns:r="http://schemas.openxmlformats.org/officeDocument/2006/relationships" xmlns:w="http://schemas.openxmlformats.org/wordprocessingml/2006/main" xmlns:w14="http://schemas.microsoft.com/office/word/2010/wordml" xmlns:w15="http://schemas.microsoft.com/office/word/2012/wordml" mc:Ignorable="w14 w15">
+<w:styles xmlns:mc="http://schemas.openxmlformats.org/markup-compatibility/2006" xmlns:r="http://schemas.openxmlformats.org/officeDocument/2006/relationships" xmlns:w="http://schemas.openxmlformats.org/wordprocessingml/2006/main" xmlns:w14="http://schemas.microsoft.com/office/word/2010/wordml" xmlns:w15="http://schemas.microsoft.com/office/word/2012/wordml" xmlns:w16cex="http://schemas.microsoft.com/office/word/2018/wordml/cex" xmlns:w16cid="http://schemas.microsoft.com/office/word/2016/wordml/cid" xmlns:w16="http://schemas.microsoft.com/office/word/2018/wordml" xmlns:w16du="http://schemas.microsoft.com/office/word/2023/wordml/word16du" xmlns:w16sdtdh="http://schemas.microsoft.com/office/word/2020/wordml/sdtdatahash" xmlns:w16se="http://schemas.microsoft.com/office/word/2015/wordml/symex" mc:Ignorable="w14 w15 w16se w16cid w16 w16cex w16sdtdh w16du">
   <w:docDefaults>
     <w:rPrDefault>
       <w:rPr>
@@ -428,7 +511,7 @@
       </w:pPr>
     </w:pPrDefault>
   </w:docDefaults>
-  <w:latentStyles w:defLockedState="0" w:defUIPriority="99" w:defSemiHidden="0" w:defUnhideWhenUsed="0" w:defQFormat="0" w:count="371">
+  <w:latentStyles w:defLockedState="0" w:defUIPriority="99" w:defSemiHidden="0" w:defUnhideWhenUsed="0" w:defQFormat="0" w:count="376">
     <w:lsdException w:name="Normal" w:uiPriority="0" w:qFormat="1"/>
     <w:lsdException w:name="heading 1" w:uiPriority="9" w:qFormat="1"/>
     <w:lsdException w:name="heading 2" w:semiHidden="1" w:uiPriority="9" w:unhideWhenUsed="1" w:qFormat="1"/>
@@ -800,6 +883,11 @@
     <w:lsdException w:name="List Table 5 Dark Accent 6" w:uiPriority="50"/>
     <w:lsdException w:name="List Table 6 Colorful Accent 6" w:uiPriority="51"/>
     <w:lsdException w:name="List Table 7 Colorful Accent 6" w:uiPriority="52"/>
+    <w:lsdException w:name="Mention" w:semiHidden="1" w:unhideWhenUsed="1"/>
+    <w:lsdException w:name="Smart Hyperlink" w:semiHidden="1" w:unhideWhenUsed="1"/>
+    <w:lsdException w:name="Hashtag" w:semiHidden="1" w:unhideWhenUsed="1"/>
+    <w:lsdException w:name="Unresolved Mention" w:semiHidden="1" w:unhideWhenUsed="1"/>
+    <w:lsdException w:name="Smart Link" w:semiHidden="1" w:unhideWhenUsed="1"/>
   </w:latentStyles>
   <w:style w:type="paragraph" w:default="1" w:styleId="Normal">
     <w:name w:val="Normal"/>
@@ -871,6 +959,30 @@
       <w:color w:val="44546A" w:themeColor="text2"/>
       <w:sz w:val="18"/>
       <w:szCs w:val="18"/>
+    </w:rPr>
+  </w:style>
+  <w:style w:type="character" w:styleId="UnresolvedMention">
+    <w:name w:val="Unresolved Mention"/>
+    <w:basedOn w:val="DefaultParagraphFont"/>
+    <w:uiPriority w:val="99"/>
+    <w:semiHidden/>
+    <w:unhideWhenUsed/>
+    <w:rsid w:val="001B1395"/>
+    <w:rPr>
+      <w:color w:val="605E5C"/>
+      <w:shd w:val="clear" w:color="auto" w:fill="E1DFDD"/>
+    </w:rPr>
+  </w:style>
+  <w:style w:type="character" w:styleId="FollowedHyperlink">
+    <w:name w:val="FollowedHyperlink"/>
+    <w:basedOn w:val="DefaultParagraphFont"/>
+    <w:uiPriority w:val="99"/>
+    <w:semiHidden/>
+    <w:unhideWhenUsed/>
+    <w:rsid w:val="00AB7A32"/>
+    <w:rPr>
+      <w:color w:val="954F72" w:themeColor="followedHyperlink"/>
+      <w:u w:val="single"/>
     </w:rPr>
   </w:style>
 </w:styles>

</xml_diff>